<commit_message>
Update FB group information
</commit_message>
<xml_diff>
--- a/docs/TES SECC by Chris Huang/免責聲明.docx
+++ b/docs/TES SECC by Chris Huang/免責聲明.docx
@@ -1,6 +1,6 @@
 
 <file path=word/document.xml><?xml version="1.0" encoding="utf-8"?>
-<w:document xmlns:wpc="http://schemas.microsoft.com/office/word/2010/wordprocessingCanvas" xmlns:cx="http://schemas.microsoft.com/office/drawing/2014/chartex" xmlns:cx1="http://schemas.microsoft.com/office/drawing/2015/9/8/chartex" xmlns:cx2="http://schemas.microsoft.com/office/drawing/2015/10/21/chartex" xmlns:cx3="http://schemas.microsoft.com/office/drawing/2016/5/9/chartex" xmlns:cx4="http://schemas.microsoft.com/office/drawing/2016/5/10/chartex" xmlns:cx5="http://schemas.microsoft.com/office/drawing/2016/5/11/chartex" xmlns:cx6="http://schemas.microsoft.com/office/drawing/2016/5/12/chartex" xmlns:cx7="http://schemas.microsoft.com/office/drawing/2016/5/13/chartex" xmlns:cx8="http://schemas.microsoft.com/office/drawing/2016/5/14/chartex" xmlns:mc="http://schemas.openxmlformats.org/markup-compatibility/2006" xmlns:aink="http://schemas.microsoft.com/office/drawing/2016/ink" xmlns:am3d="http://schemas.microsoft.com/office/drawing/2017/model3d" xmlns:o="urn:schemas-microsoft-com:office:office" xmlns:oel="http://schemas.microsoft.com/office/2019/extlst" xmlns:r="http://schemas.openxmlformats.org/officeDocument/2006/relationships" xmlns:m="http://schemas.openxmlformats.org/officeDocument/2006/math" xmlns:v="urn:schemas-microsoft-com:vml" xmlns:wp14="http://schemas.microsoft.com/office/word/2010/wordprocessingDrawing" xmlns:wp="http://schemas.openxmlformats.org/drawingml/2006/wordprocessingDrawing" xmlns:w10="urn:schemas-microsoft-com:office:word" xmlns:w="http://schemas.openxmlformats.org/wordprocessingml/2006/main" xmlns:w14="http://schemas.microsoft.com/office/word/2010/wordml" xmlns:w15="http://schemas.microsoft.com/office/word/2012/wordml" xmlns:w16cex="http://schemas.microsoft.com/office/word/2018/wordml/cex" xmlns:w16cid="http://schemas.microsoft.com/office/word/2016/wordml/cid" xmlns:w16="http://schemas.microsoft.com/office/word/2018/wordml" xmlns:w16du="http://schemas.microsoft.com/office/word/2023/wordml/word16du" xmlns:w16sdtdh="http://schemas.microsoft.com/office/word/2020/wordml/sdtdatahash" xmlns:w16se="http://schemas.microsoft.com/office/word/2015/wordml/symex" xmlns:wpg="http://schemas.microsoft.com/office/word/2010/wordprocessingGroup" xmlns:wpi="http://schemas.microsoft.com/office/word/2010/wordprocessingInk" xmlns:wne="http://schemas.microsoft.com/office/word/2006/wordml" xmlns:wps="http://schemas.microsoft.com/office/word/2010/wordprocessingShape" mc:Ignorable="w14 w15 w16se w16cid w16 w16cex w16sdtdh w16du wp14">
+<w:document xmlns:wpc="http://schemas.microsoft.com/office/word/2010/wordprocessingCanvas" xmlns:cx="http://schemas.microsoft.com/office/drawing/2014/chartex" xmlns:cx1="http://schemas.microsoft.com/office/drawing/2015/9/8/chartex" xmlns:cx2="http://schemas.microsoft.com/office/drawing/2015/10/21/chartex" xmlns:cx3="http://schemas.microsoft.com/office/drawing/2016/5/9/chartex" xmlns:cx4="http://schemas.microsoft.com/office/drawing/2016/5/10/chartex" xmlns:cx5="http://schemas.microsoft.com/office/drawing/2016/5/11/chartex" xmlns:cx6="http://schemas.microsoft.com/office/drawing/2016/5/12/chartex" xmlns:cx7="http://schemas.microsoft.com/office/drawing/2016/5/13/chartex" xmlns:cx8="http://schemas.microsoft.com/office/drawing/2016/5/14/chartex" xmlns:mc="http://schemas.openxmlformats.org/markup-compatibility/2006" xmlns:aink="http://schemas.microsoft.com/office/drawing/2016/ink" xmlns:am3d="http://schemas.microsoft.com/office/drawing/2017/model3d" xmlns:o="urn:schemas-microsoft-com:office:office" xmlns:oel="http://schemas.microsoft.com/office/2019/extlst" xmlns:r="http://schemas.openxmlformats.org/officeDocument/2006/relationships" xmlns:m="http://schemas.openxmlformats.org/officeDocument/2006/math" xmlns:v="urn:schemas-microsoft-com:vml" xmlns:wp14="http://schemas.microsoft.com/office/word/2010/wordprocessingDrawing" xmlns:wp="http://schemas.openxmlformats.org/drawingml/2006/wordprocessingDrawing" xmlns:w10="urn:schemas-microsoft-com:office:word" xmlns:w="http://schemas.openxmlformats.org/wordprocessingml/2006/main" xmlns:w14="http://schemas.microsoft.com/office/word/2010/wordml" xmlns:w15="http://schemas.microsoft.com/office/word/2012/wordml" xmlns:w16cex="http://schemas.microsoft.com/office/word/2018/wordml/cex" xmlns:w16cid="http://schemas.microsoft.com/office/word/2016/wordml/cid" xmlns:w16="http://schemas.microsoft.com/office/word/2018/wordml" xmlns:w16sdtdh="http://schemas.microsoft.com/office/word/2020/wordml/sdtdatahash" xmlns:w16se="http://schemas.microsoft.com/office/word/2015/wordml/symex" xmlns:wpg="http://schemas.microsoft.com/office/word/2010/wordprocessingGroup" xmlns:wpi="http://schemas.microsoft.com/office/word/2010/wordprocessingInk" xmlns:wne="http://schemas.microsoft.com/office/word/2006/wordml" xmlns:wps="http://schemas.microsoft.com/office/word/2010/wordprocessingShape" mc:Ignorable="w14 w15 w16se w16cid w16 w16cex w16sdtdh wp14">
   <w:body>
     <w:p>
       <w:pPr>
@@ -628,1179 +628,11 @@
     <w:p>
       <w:r>
         <w:pict w14:anchorId="65A5E983">
-          <v:rect id="_x0000_i1057" style="width:0;height:1.5pt" o:hralign="center" o:hrstd="t" o:hr="t" fillcolor="#a0a0a0" stroked="f"/>
+          <v:rect id="_x0000_i1025" style="width:0;height:1.5pt" o:hralign="center" o:hrstd="t" o:hr="t" fillcolor="#a0a0a0" stroked="f"/>
         </w:pict>
       </w:r>
     </w:p>
-    <w:p>
-      <w:pPr>
-        <w:rPr>
-          <w:b/>
-          <w:bCs/>
-        </w:rPr>
-      </w:pPr>
-      <w:r>
-        <w:rPr>
-          <w:b/>
-          <w:bCs/>
-        </w:rPr>
-        <w:t>第二部分：使用說明書大綱</w:t>
-      </w:r>
-    </w:p>
-    <w:p>
-      <w:r>
-        <w:t>一份好的說明書，不僅能指導用戶，更是</w:t>
-      </w:r>
-      <w:r>
-        <w:rPr>
-          <w:b/>
-          <w:bCs/>
-        </w:rPr>
-        <w:t>免責聲明的延伸</w:t>
-      </w:r>
-      <w:r>
-        <w:t>和</w:t>
-      </w:r>
-      <w:r>
-        <w:rPr>
-          <w:b/>
-          <w:bCs/>
-        </w:rPr>
-        <w:t>品牌專業性的體現</w:t>
-      </w:r>
-      <w:r>
-        <w:t>。</w:t>
-      </w:r>
-    </w:p>
-    <w:p>
-      <w:r>
-        <w:pict w14:anchorId="28FC2946">
-          <v:rect id="_x0000_i1058" style="width:0;height:1.5pt" o:hralign="center" o:hrstd="t" o:hr="t" fillcolor="#a0a0a0" stroked="f"/>
-        </w:pict>
-      </w:r>
-    </w:p>
-    <w:p>
-      <w:pPr>
-        <w:rPr>
-          <w:b/>
-          <w:bCs/>
-        </w:rPr>
-      </w:pPr>
-      <w:r>
-        <w:rPr>
-          <w:b/>
-          <w:bCs/>
-        </w:rPr>
-        <w:t xml:space="preserve">TES </w:t>
-      </w:r>
-      <w:r>
-        <w:rPr>
-          <w:b/>
-          <w:bCs/>
-        </w:rPr>
-        <w:t>直流充電控制器</w:t>
-      </w:r>
-      <w:r>
-        <w:rPr>
-          <w:b/>
-          <w:bCs/>
-        </w:rPr>
-        <w:t xml:space="preserve"> V2.0 - </w:t>
-      </w:r>
-      <w:r>
-        <w:rPr>
-          <w:b/>
-          <w:bCs/>
-        </w:rPr>
-        <w:t>使用說明與安全指南</w:t>
-      </w:r>
-    </w:p>
-    <w:p>
-      <w:r>
-        <w:rPr>
-          <w:b/>
-          <w:bCs/>
-        </w:rPr>
-        <w:t>封面</w:t>
-      </w:r>
-    </w:p>
-    <w:p>
-      <w:pPr>
-        <w:numPr>
-          <w:ilvl w:val="0"/>
-          <w:numId w:val="4"/>
-        </w:numPr>
-      </w:pPr>
-      <w:r>
-        <w:t>產品名稱</w:t>
-      </w:r>
-    </w:p>
-    <w:p>
-      <w:pPr>
-        <w:numPr>
-          <w:ilvl w:val="0"/>
-          <w:numId w:val="4"/>
-        </w:numPr>
-      </w:pPr>
-      <w:r>
-        <w:t>版本號</w:t>
-      </w:r>
-    </w:p>
-    <w:p>
-      <w:pPr>
-        <w:numPr>
-          <w:ilvl w:val="0"/>
-          <w:numId w:val="4"/>
-        </w:numPr>
-      </w:pPr>
-      <w:r>
-        <w:t>您的品牌</w:t>
-      </w:r>
-      <w:r>
-        <w:t xml:space="preserve"> Logo / </w:t>
-      </w:r>
-      <w:r>
-        <w:t>名稱</w:t>
-      </w:r>
-    </w:p>
-    <w:p>
-      <w:pPr>
-        <w:numPr>
-          <w:ilvl w:val="0"/>
-          <w:numId w:val="4"/>
-        </w:numPr>
-      </w:pPr>
-      <w:r>
-        <w:t>警告標語：「高壓危險，僅供專業人士使用」</w:t>
-      </w:r>
-    </w:p>
-    <w:p>
-      <w:r>
-        <w:rPr>
-          <w:b/>
-          <w:bCs/>
-        </w:rPr>
-        <w:t>第一章：安全第一</w:t>
-      </w:r>
-      <w:r>
-        <w:rPr>
-          <w:b/>
-          <w:bCs/>
-        </w:rPr>
-        <w:t xml:space="preserve"> (Force Majeure)</w:t>
-      </w:r>
-    </w:p>
-    <w:p>
-      <w:pPr>
-        <w:numPr>
-          <w:ilvl w:val="0"/>
-          <w:numId w:val="5"/>
-        </w:numPr>
-      </w:pPr>
-      <w:r>
-        <w:rPr>
-          <w:b/>
-          <w:bCs/>
-        </w:rPr>
-        <w:t>【極重要】</w:t>
-      </w:r>
-      <w:r>
-        <w:t xml:space="preserve"> </w:t>
-      </w:r>
-      <w:r>
-        <w:t>完整地引用上述的</w:t>
-      </w:r>
-      <w:r>
-        <w:rPr>
-          <w:b/>
-          <w:bCs/>
-        </w:rPr>
-        <w:t>免責聲明</w:t>
-      </w:r>
-      <w:r>
-        <w:t>。</w:t>
-      </w:r>
-    </w:p>
-    <w:p>
-      <w:pPr>
-        <w:numPr>
-          <w:ilvl w:val="0"/>
-          <w:numId w:val="5"/>
-        </w:numPr>
-      </w:pPr>
-      <w:r>
-        <w:t>詳細的電氣安全警告（操作前斷電、確認接地、使用絕緣工具等）。</w:t>
-      </w:r>
-    </w:p>
-    <w:p>
-      <w:pPr>
-        <w:numPr>
-          <w:ilvl w:val="0"/>
-          <w:numId w:val="5"/>
-        </w:numPr>
-      </w:pPr>
-      <w:r>
-        <w:t>環境要求（禁止在潮濕、易燃環境中使用）。</w:t>
-      </w:r>
-    </w:p>
-    <w:p>
-      <w:r>
-        <w:rPr>
-          <w:b/>
-          <w:bCs/>
-        </w:rPr>
-        <w:t>第二章：產品</w:t>
-      </w:r>
-      <w:proofErr w:type="gramStart"/>
-      <w:r>
-        <w:rPr>
-          <w:b/>
-          <w:bCs/>
-        </w:rPr>
-        <w:t>開箱與元件</w:t>
-      </w:r>
-      <w:proofErr w:type="gramEnd"/>
-      <w:r>
-        <w:rPr>
-          <w:b/>
-          <w:bCs/>
-        </w:rPr>
-        <w:t>清單</w:t>
-      </w:r>
-    </w:p>
-    <w:p>
-      <w:pPr>
-        <w:numPr>
-          <w:ilvl w:val="0"/>
-          <w:numId w:val="6"/>
-        </w:numPr>
-      </w:pPr>
-      <w:r>
-        <w:t>照片與清單，讓用戶核對收到的所有元件：</w:t>
-      </w:r>
-    </w:p>
-    <w:p>
-      <w:pPr>
-        <w:numPr>
-          <w:ilvl w:val="1"/>
-          <w:numId w:val="6"/>
-        </w:numPr>
-      </w:pPr>
-      <w:r>
-        <w:t>核心</w:t>
-      </w:r>
-      <w:r>
-        <w:t xml:space="preserve"> PCBA x1</w:t>
-      </w:r>
-    </w:p>
-    <w:p>
-      <w:pPr>
-        <w:numPr>
-          <w:ilvl w:val="1"/>
-          <w:numId w:val="6"/>
-        </w:numPr>
-      </w:pPr>
-      <w:r>
-        <w:t xml:space="preserve">3D </w:t>
-      </w:r>
-      <w:r>
-        <w:t>列印外殼</w:t>
-      </w:r>
-      <w:r>
-        <w:t xml:space="preserve"> (</w:t>
-      </w:r>
-      <w:r>
-        <w:t>上</w:t>
-      </w:r>
-      <w:r>
-        <w:t>/</w:t>
-      </w:r>
-      <w:r>
-        <w:t>下蓋</w:t>
-      </w:r>
-      <w:r>
-        <w:t>) x1</w:t>
-      </w:r>
-    </w:p>
-    <w:p>
-      <w:pPr>
-        <w:numPr>
-          <w:ilvl w:val="1"/>
-          <w:numId w:val="6"/>
-        </w:numPr>
-      </w:pPr>
-      <w:r>
-        <w:t xml:space="preserve">OLED </w:t>
-      </w:r>
-      <w:r>
-        <w:t>顯示器</w:t>
-      </w:r>
-      <w:r>
-        <w:t xml:space="preserve"> x1</w:t>
-      </w:r>
-    </w:p>
-    <w:p>
-      <w:pPr>
-        <w:numPr>
-          <w:ilvl w:val="1"/>
-          <w:numId w:val="6"/>
-        </w:numPr>
-      </w:pPr>
-      <w:r>
-        <w:t>按鈕</w:t>
-      </w:r>
-      <w:r>
-        <w:t xml:space="preserve"> x4</w:t>
-      </w:r>
-    </w:p>
-    <w:p>
-      <w:pPr>
-        <w:numPr>
-          <w:ilvl w:val="1"/>
-          <w:numId w:val="6"/>
-        </w:numPr>
-      </w:pPr>
-      <w:r>
-        <w:t>連接器</w:t>
-      </w:r>
-      <w:r>
-        <w:t>/</w:t>
-      </w:r>
-      <w:proofErr w:type="gramStart"/>
-      <w:r>
-        <w:t>排針</w:t>
-      </w:r>
-      <w:proofErr w:type="gramEnd"/>
-      <w:r>
-        <w:t>/</w:t>
-      </w:r>
-      <w:r>
-        <w:t>螺絲等</w:t>
-      </w:r>
-    </w:p>
-    <w:p>
-      <w:r>
-        <w:rPr>
-          <w:b/>
-          <w:bCs/>
-        </w:rPr>
-        <w:t>第三章：組裝指南</w:t>
-      </w:r>
-      <w:r>
-        <w:rPr>
-          <w:b/>
-          <w:bCs/>
-        </w:rPr>
-        <w:t xml:space="preserve"> (</w:t>
-      </w:r>
-      <w:r>
-        <w:rPr>
-          <w:b/>
-          <w:bCs/>
-        </w:rPr>
-        <w:t>圖文並茂</w:t>
-      </w:r>
-      <w:r>
-        <w:rPr>
-          <w:b/>
-          <w:bCs/>
-        </w:rPr>
-        <w:t>)</w:t>
-      </w:r>
-    </w:p>
-    <w:p>
-      <w:pPr>
-        <w:numPr>
-          <w:ilvl w:val="0"/>
-          <w:numId w:val="7"/>
-        </w:numPr>
-      </w:pPr>
-      <w:r>
-        <w:rPr>
-          <w:b/>
-          <w:bCs/>
-        </w:rPr>
-        <w:t>工具準備</w:t>
-      </w:r>
-      <w:r>
-        <w:t>：列出需要的工具（烙鐵、焊錫、螺絲起子等）。</w:t>
-      </w:r>
-    </w:p>
-    <w:p>
-      <w:pPr>
-        <w:numPr>
-          <w:ilvl w:val="0"/>
-          <w:numId w:val="7"/>
-        </w:numPr>
-      </w:pPr>
-      <w:r>
-        <w:rPr>
-          <w:b/>
-          <w:bCs/>
-        </w:rPr>
-        <w:t>步驟</w:t>
-      </w:r>
-      <w:proofErr w:type="gramStart"/>
-      <w:r>
-        <w:rPr>
-          <w:b/>
-          <w:bCs/>
-        </w:rPr>
-        <w:t>一</w:t>
-      </w:r>
-      <w:proofErr w:type="gramEnd"/>
-      <w:r>
-        <w:rPr>
-          <w:b/>
-          <w:bCs/>
-        </w:rPr>
-        <w:t>：</w:t>
-      </w:r>
-      <w:proofErr w:type="gramStart"/>
-      <w:r>
-        <w:rPr>
-          <w:b/>
-          <w:bCs/>
-        </w:rPr>
-        <w:t>焊接插件</w:t>
-      </w:r>
-      <w:proofErr w:type="gramEnd"/>
-      <w:r>
-        <w:t>：詳細圖解如何</w:t>
-      </w:r>
-      <w:proofErr w:type="gramStart"/>
-      <w:r>
-        <w:t>焊接排針</w:t>
-      </w:r>
-      <w:proofErr w:type="gramEnd"/>
-      <w:r>
-        <w:t>、連接器等。</w:t>
-      </w:r>
-    </w:p>
-    <w:p>
-      <w:pPr>
-        <w:numPr>
-          <w:ilvl w:val="0"/>
-          <w:numId w:val="7"/>
-        </w:numPr>
-      </w:pPr>
-      <w:r>
-        <w:rPr>
-          <w:b/>
-          <w:bCs/>
-        </w:rPr>
-        <w:t>步驟二：安裝</w:t>
-      </w:r>
-      <w:r>
-        <w:rPr>
-          <w:b/>
-          <w:bCs/>
-        </w:rPr>
-        <w:t xml:space="preserve"> OLED </w:t>
-      </w:r>
-      <w:r>
-        <w:rPr>
-          <w:b/>
-          <w:bCs/>
-        </w:rPr>
-        <w:t>與按鈕</w:t>
-      </w:r>
-      <w:r>
-        <w:t>。</w:t>
-      </w:r>
-    </w:p>
-    <w:p>
-      <w:pPr>
-        <w:numPr>
-          <w:ilvl w:val="0"/>
-          <w:numId w:val="7"/>
-        </w:numPr>
-      </w:pPr>
-      <w:r>
-        <w:rPr>
-          <w:b/>
-          <w:bCs/>
-        </w:rPr>
-        <w:t>步驟</w:t>
-      </w:r>
-      <w:proofErr w:type="gramStart"/>
-      <w:r>
-        <w:rPr>
-          <w:b/>
-          <w:bCs/>
-        </w:rPr>
-        <w:t>三</w:t>
-      </w:r>
-      <w:proofErr w:type="gramEnd"/>
-      <w:r>
-        <w:rPr>
-          <w:b/>
-          <w:bCs/>
-        </w:rPr>
-        <w:t>：組裝外殼</w:t>
-      </w:r>
-      <w:r>
-        <w:t>：詳細圖解如何將</w:t>
-      </w:r>
-      <w:r>
-        <w:t xml:space="preserve"> PCBA </w:t>
-      </w:r>
-      <w:r>
-        <w:t>裝入外殼並固定。</w:t>
-      </w:r>
-    </w:p>
-    <w:p>
-      <w:r>
-        <w:rPr>
-          <w:b/>
-          <w:bCs/>
-        </w:rPr>
-        <w:t>第四章：接線與首次啟動</w:t>
-      </w:r>
-    </w:p>
-    <w:p>
-      <w:pPr>
-        <w:numPr>
-          <w:ilvl w:val="0"/>
-          <w:numId w:val="8"/>
-        </w:numPr>
-      </w:pPr>
-      <w:r>
-        <w:rPr>
-          <w:b/>
-          <w:bCs/>
-        </w:rPr>
-        <w:t>警告</w:t>
-      </w:r>
-      <w:r>
-        <w:t>：再次強調接線前必須斷開所有電源。</w:t>
-      </w:r>
-    </w:p>
-    <w:p>
-      <w:pPr>
-        <w:numPr>
-          <w:ilvl w:val="0"/>
-          <w:numId w:val="8"/>
-        </w:numPr>
-      </w:pPr>
-      <w:r>
-        <w:rPr>
-          <w:b/>
-          <w:bCs/>
-        </w:rPr>
-        <w:t>詳細的接線圖</w:t>
-      </w:r>
-      <w:r>
-        <w:t>：</w:t>
-      </w:r>
-    </w:p>
-    <w:p>
-      <w:pPr>
-        <w:numPr>
-          <w:ilvl w:val="1"/>
-          <w:numId w:val="8"/>
-        </w:numPr>
-      </w:pPr>
-      <w:r>
-        <w:t>如何將</w:t>
-      </w:r>
-      <w:r>
-        <w:rPr>
-          <w:b/>
-          <w:bCs/>
-        </w:rPr>
-        <w:t>主電源</w:t>
-      </w:r>
-      <w:r>
-        <w:t>（例如「大炮」電源）的</w:t>
-      </w:r>
-      <w:r>
-        <w:t xml:space="preserve"> DC </w:t>
-      </w:r>
-      <w:r>
-        <w:t>輸出，連接到控制器</w:t>
-      </w:r>
-      <w:r>
-        <w:lastRenderedPageBreak/>
-        <w:t>的電源輸入端。</w:t>
-      </w:r>
-    </w:p>
-    <w:p>
-      <w:pPr>
-        <w:numPr>
-          <w:ilvl w:val="1"/>
-          <w:numId w:val="8"/>
-        </w:numPr>
-      </w:pPr>
-      <w:r>
-        <w:t>如何將</w:t>
-      </w:r>
-      <w:r>
-        <w:rPr>
-          <w:b/>
-          <w:bCs/>
-        </w:rPr>
-        <w:t>充電槍</w:t>
-      </w:r>
-      <w:r>
-        <w:t>的</w:t>
-      </w:r>
-      <w:proofErr w:type="gramStart"/>
-      <w:r>
-        <w:t>線束，</w:t>
-      </w:r>
-      <w:proofErr w:type="gramEnd"/>
-      <w:r>
-        <w:t>連接到控制器的輸出端（</w:t>
-      </w:r>
-      <w:r>
-        <w:t>VP, GND, CANH, CANL, CP</w:t>
-      </w:r>
-      <w:r>
-        <w:t>）。</w:t>
-      </w:r>
-    </w:p>
-    <w:p>
-      <w:pPr>
-        <w:numPr>
-          <w:ilvl w:val="0"/>
-          <w:numId w:val="8"/>
-        </w:numPr>
-      </w:pPr>
-      <w:r>
-        <w:rPr>
-          <w:b/>
-          <w:bCs/>
-        </w:rPr>
-        <w:t>首次啟動流程</w:t>
-      </w:r>
-      <w:r>
-        <w:t>：</w:t>
-      </w:r>
-    </w:p>
-    <w:p>
-      <w:pPr>
-        <w:numPr>
-          <w:ilvl w:val="1"/>
-          <w:numId w:val="9"/>
-        </w:numPr>
-      </w:pPr>
-      <w:r>
-        <w:t>檢查所有接線。</w:t>
-      </w:r>
-    </w:p>
-    <w:p>
-      <w:pPr>
-        <w:numPr>
-          <w:ilvl w:val="1"/>
-          <w:numId w:val="9"/>
-        </w:numPr>
-      </w:pPr>
-      <w:r>
-        <w:t>通電。</w:t>
-      </w:r>
-    </w:p>
-    <w:p>
-      <w:pPr>
-        <w:numPr>
-          <w:ilvl w:val="1"/>
-          <w:numId w:val="9"/>
-        </w:numPr>
-      </w:pPr>
-      <w:r>
-        <w:t>觀察</w:t>
-      </w:r>
-      <w:r>
-        <w:t xml:space="preserve"> OLED </w:t>
-      </w:r>
-      <w:r>
-        <w:t>啟動畫面。</w:t>
-      </w:r>
-    </w:p>
-    <w:p>
-      <w:r>
-        <w:rPr>
-          <w:b/>
-          <w:bCs/>
-        </w:rPr>
-        <w:t>第五章：</w:t>
-      </w:r>
-      <w:r>
-        <w:rPr>
-          <w:b/>
-          <w:bCs/>
-        </w:rPr>
-        <w:t xml:space="preserve">Wi-Fi </w:t>
-      </w:r>
-      <w:r>
-        <w:rPr>
-          <w:b/>
-          <w:bCs/>
-        </w:rPr>
-        <w:t>設定與</w:t>
-      </w:r>
-      <w:r>
-        <w:rPr>
-          <w:b/>
-          <w:bCs/>
-        </w:rPr>
-        <w:t xml:space="preserve"> Web UI</w:t>
-      </w:r>
-    </w:p>
-    <w:p>
-      <w:pPr>
-        <w:numPr>
-          <w:ilvl w:val="0"/>
-          <w:numId w:val="10"/>
-        </w:numPr>
-      </w:pPr>
-      <w:r>
-        <w:t>如何讓控制器進入</w:t>
-      </w:r>
-      <w:r>
-        <w:t xml:space="preserve"> </w:t>
-      </w:r>
-      <w:r>
-        <w:rPr>
-          <w:b/>
-          <w:bCs/>
-        </w:rPr>
-        <w:t xml:space="preserve">AP </w:t>
-      </w:r>
-      <w:r>
-        <w:rPr>
-          <w:b/>
-          <w:bCs/>
-        </w:rPr>
-        <w:t>模式</w:t>
-      </w:r>
-      <w:r>
-        <w:t>（如果沒有儲存</w:t>
-      </w:r>
-      <w:r>
-        <w:t xml:space="preserve"> Wi-Fi</w:t>
-      </w:r>
-      <w:r>
-        <w:t>）。</w:t>
-      </w:r>
-    </w:p>
-    <w:p>
-      <w:pPr>
-        <w:numPr>
-          <w:ilvl w:val="0"/>
-          <w:numId w:val="10"/>
-        </w:numPr>
-      </w:pPr>
-      <w:r>
-        <w:t>如何用手機連接到控制器的</w:t>
-      </w:r>
-      <w:r>
-        <w:t xml:space="preserve"> Wi-Fi </w:t>
-      </w:r>
-      <w:r>
-        <w:t>熱點。</w:t>
-      </w:r>
-    </w:p>
-    <w:p>
-      <w:pPr>
-        <w:numPr>
-          <w:ilvl w:val="0"/>
-          <w:numId w:val="10"/>
-        </w:numPr>
-      </w:pPr>
-      <w:r>
-        <w:t>如何透過瀏覽器訪問</w:t>
-      </w:r>
-      <w:r>
-        <w:t xml:space="preserve"> Web UI</w:t>
-      </w:r>
-      <w:r>
-        <w:t>。</w:t>
-      </w:r>
-    </w:p>
-    <w:p>
-      <w:pPr>
-        <w:numPr>
-          <w:ilvl w:val="0"/>
-          <w:numId w:val="10"/>
-        </w:numPr>
-      </w:pPr>
-      <w:r>
-        <w:t>如何設定您的家庭</w:t>
-      </w:r>
-      <w:r>
-        <w:t xml:space="preserve"> Wi-Fi</w:t>
-      </w:r>
-      <w:r>
-        <w:t>。</w:t>
-      </w:r>
-    </w:p>
-    <w:p>
-      <w:r>
-        <w:rPr>
-          <w:b/>
-          <w:bCs/>
-        </w:rPr>
-        <w:t>第六章：操作指南</w:t>
-      </w:r>
-    </w:p>
-    <w:p>
-      <w:pPr>
-        <w:numPr>
-          <w:ilvl w:val="0"/>
-          <w:numId w:val="11"/>
-        </w:numPr>
-      </w:pPr>
-      <w:r>
-        <w:rPr>
-          <w:b/>
-          <w:bCs/>
-        </w:rPr>
-        <w:t xml:space="preserve">OLED </w:t>
-      </w:r>
-      <w:r>
-        <w:rPr>
-          <w:b/>
-          <w:bCs/>
-        </w:rPr>
-        <w:t>介面</w:t>
-      </w:r>
-      <w:r>
-        <w:t>：詳細解釋每</w:t>
-      </w:r>
-      <w:proofErr w:type="gramStart"/>
-      <w:r>
-        <w:t>個</w:t>
-      </w:r>
-      <w:proofErr w:type="gramEnd"/>
-      <w:r>
-        <w:t>畫面的意義，以及如何操作設定選單。</w:t>
-      </w:r>
-    </w:p>
-    <w:p>
-      <w:pPr>
-        <w:numPr>
-          <w:ilvl w:val="0"/>
-          <w:numId w:val="11"/>
-        </w:numPr>
-      </w:pPr>
-      <w:r>
-        <w:rPr>
-          <w:b/>
-          <w:bCs/>
-        </w:rPr>
-        <w:t xml:space="preserve">Web UI </w:t>
-      </w:r>
-      <w:r>
-        <w:rPr>
-          <w:b/>
-          <w:bCs/>
-        </w:rPr>
-        <w:t>介面</w:t>
-      </w:r>
-      <w:r>
-        <w:t>：詳細解釋每</w:t>
-      </w:r>
-      <w:proofErr w:type="gramStart"/>
-      <w:r>
-        <w:t>個</w:t>
-      </w:r>
-      <w:proofErr w:type="gramEnd"/>
-      <w:r>
-        <w:t>區塊的功能。</w:t>
-      </w:r>
-    </w:p>
-    <w:p>
-      <w:pPr>
-        <w:numPr>
-          <w:ilvl w:val="0"/>
-          <w:numId w:val="11"/>
-        </w:numPr>
-      </w:pPr>
-      <w:r>
-        <w:rPr>
-          <w:b/>
-          <w:bCs/>
-        </w:rPr>
-        <w:t>充電流程</w:t>
-      </w:r>
-      <w:r>
-        <w:t>：</w:t>
-      </w:r>
-      <w:proofErr w:type="gramStart"/>
-      <w:r>
-        <w:t>從插槍到</w:t>
-      </w:r>
-      <w:proofErr w:type="gramEnd"/>
-      <w:r>
-        <w:t>充電完成的標準操作步驟。</w:t>
-      </w:r>
-    </w:p>
-    <w:p>
-      <w:pPr>
-        <w:numPr>
-          <w:ilvl w:val="0"/>
-          <w:numId w:val="11"/>
-        </w:numPr>
-      </w:pPr>
-      <w:r>
-        <w:rPr>
-          <w:b/>
-          <w:bCs/>
-        </w:rPr>
-        <w:t xml:space="preserve">OTA </w:t>
-      </w:r>
-      <w:r>
-        <w:rPr>
-          <w:b/>
-          <w:bCs/>
-        </w:rPr>
-        <w:t>更新</w:t>
-      </w:r>
-      <w:r>
-        <w:t>：如何檢查和執行韌體</w:t>
-      </w:r>
-      <w:r>
-        <w:t xml:space="preserve">/UI </w:t>
-      </w:r>
-      <w:r>
-        <w:t>更新。</w:t>
-      </w:r>
-    </w:p>
-    <w:p>
-      <w:r>
-        <w:rPr>
-          <w:b/>
-          <w:bCs/>
-        </w:rPr>
-        <w:t>第七章：故障排除</w:t>
-      </w:r>
-      <w:r>
-        <w:rPr>
-          <w:b/>
-          <w:bCs/>
-        </w:rPr>
-        <w:t xml:space="preserve"> (FAQ)</w:t>
-      </w:r>
-    </w:p>
-    <w:p>
-      <w:pPr>
-        <w:numPr>
-          <w:ilvl w:val="0"/>
-          <w:numId w:val="12"/>
-        </w:numPr>
-      </w:pPr>
-      <w:r>
-        <w:rPr>
-          <w:b/>
-          <w:bCs/>
-        </w:rPr>
-        <w:t xml:space="preserve">Q: </w:t>
-      </w:r>
-      <w:r>
-        <w:rPr>
-          <w:b/>
-          <w:bCs/>
-        </w:rPr>
-        <w:t>通電後螢幕沒反應？</w:t>
-      </w:r>
-      <w:r>
-        <w:t xml:space="preserve"> -&gt; A: </w:t>
-      </w:r>
-      <w:r>
-        <w:t>檢查電源接線</w:t>
-      </w:r>
-      <w:r>
-        <w:t>...</w:t>
-      </w:r>
-    </w:p>
-    <w:p>
-      <w:pPr>
-        <w:numPr>
-          <w:ilvl w:val="0"/>
-          <w:numId w:val="12"/>
-        </w:numPr>
-      </w:pPr>
-      <w:r>
-        <w:rPr>
-          <w:b/>
-          <w:bCs/>
-        </w:rPr>
-        <w:t xml:space="preserve">Q: </w:t>
-      </w:r>
-      <w:r>
-        <w:rPr>
-          <w:b/>
-          <w:bCs/>
-        </w:rPr>
-        <w:t>無法連接</w:t>
-      </w:r>
-      <w:r>
-        <w:rPr>
-          <w:b/>
-          <w:bCs/>
-        </w:rPr>
-        <w:t xml:space="preserve"> Wi-Fi</w:t>
-      </w:r>
-      <w:r>
-        <w:rPr>
-          <w:b/>
-          <w:bCs/>
-        </w:rPr>
-        <w:t>？</w:t>
-      </w:r>
-      <w:r>
-        <w:t xml:space="preserve"> -&gt; A: </w:t>
-      </w:r>
-      <w:r>
-        <w:t>檢查密碼，或使用重置功能</w:t>
-      </w:r>
-      <w:r>
-        <w:t>...</w:t>
-      </w:r>
-    </w:p>
-    <w:p>
-      <w:pPr>
-        <w:numPr>
-          <w:ilvl w:val="0"/>
-          <w:numId w:val="12"/>
-        </w:numPr>
-      </w:pPr>
-      <w:r>
-        <w:rPr>
-          <w:b/>
-          <w:bCs/>
-        </w:rPr>
-        <w:t xml:space="preserve">Q: </w:t>
-      </w:r>
-      <w:r>
-        <w:rPr>
-          <w:b/>
-          <w:bCs/>
-        </w:rPr>
-        <w:t>連接車輛後無法充電？</w:t>
-      </w:r>
-      <w:r>
-        <w:t xml:space="preserve"> -&gt; A: </w:t>
-      </w:r>
-      <w:r>
-        <w:t>檢查</w:t>
-      </w:r>
-      <w:r>
-        <w:t xml:space="preserve"> CAN </w:t>
-      </w:r>
-      <w:r>
-        <w:t>線是否接反，</w:t>
-      </w:r>
-      <w:r>
-        <w:t xml:space="preserve">CP </w:t>
-      </w:r>
-      <w:r>
-        <w:t>線是否接觸良好</w:t>
-      </w:r>
-      <w:r>
-        <w:t>...</w:t>
-      </w:r>
-    </w:p>
-    <w:p>
-      <w:pPr>
-        <w:numPr>
-          <w:ilvl w:val="0"/>
-          <w:numId w:val="12"/>
-        </w:numPr>
-      </w:pPr>
-      <w:r>
-        <w:rPr>
-          <w:b/>
-          <w:bCs/>
-        </w:rPr>
-        <w:t xml:space="preserve">Q: OTA </w:t>
-      </w:r>
-      <w:r>
-        <w:rPr>
-          <w:b/>
-          <w:bCs/>
-        </w:rPr>
-        <w:t>更新失敗？</w:t>
-      </w:r>
-      <w:r>
-        <w:t xml:space="preserve"> -&gt; A: </w:t>
-      </w:r>
-      <w:r>
-        <w:t>檢查網路，或使用手動上傳</w:t>
-      </w:r>
-      <w:r>
-        <w:t>...</w:t>
-      </w:r>
-    </w:p>
-    <w:p>
-      <w:r>
-        <w:rPr>
-          <w:b/>
-          <w:bCs/>
-        </w:rPr>
-        <w:t>附錄</w:t>
-      </w:r>
-    </w:p>
-    <w:p>
-      <w:pPr>
-        <w:numPr>
-          <w:ilvl w:val="0"/>
-          <w:numId w:val="13"/>
-        </w:numPr>
-      </w:pPr>
-      <w:r>
-        <w:t>您的聯絡方式</w:t>
-      </w:r>
-      <w:r>
-        <w:t xml:space="preserve"> / </w:t>
-      </w:r>
-      <w:r>
-        <w:t>社群連結</w:t>
-      </w:r>
-      <w:r>
-        <w:t xml:space="preserve"> (GitHub, LINE </w:t>
-      </w:r>
-      <w:r>
-        <w:t>群等</w:t>
-      </w:r>
-      <w:r>
-        <w:t>)</w:t>
-      </w:r>
-      <w:r>
-        <w:t>。</w:t>
-      </w:r>
-    </w:p>
-    <w:p>
-      <w:pPr>
-        <w:numPr>
-          <w:ilvl w:val="0"/>
-          <w:numId w:val="13"/>
-        </w:numPr>
-      </w:pPr>
-      <w:r>
-        <w:t>開源授權聲明。</w:t>
-      </w:r>
-    </w:p>
-    <w:p>
-      <w:r>
-        <w:pict w14:anchorId="6CC81E5F">
-          <v:rect id="_x0000_i1059" style="width:0;height:1.5pt" o:hralign="center" o:hrstd="t" o:hr="t" fillcolor="#a0a0a0" stroked="f"/>
-        </w:pict>
-      </w:r>
-    </w:p>
-    <w:p>
-      <w:r>
-        <w:t>這套完整的免責聲明和說明書大綱，將能最大程度地保護您，同時也為您的用戶提供了極大的價值，充分展現了您專案的專業性。</w:t>
-      </w:r>
-    </w:p>
-    <w:p>
-      <w:pPr>
-        <w:rPr>
-          <w:rFonts w:hint="eastAsia"/>
-        </w:rPr>
-      </w:pPr>
-    </w:p>
+    <w:p/>
     <w:sectPr>
       <w:pgSz w:w="11906" w:h="16838"/>
       <w:pgMar w:top="1440" w:right="1800" w:bottom="1440" w:left="1800" w:header="851" w:footer="992" w:gutter="0"/>
@@ -1812,7 +644,7 @@
 </file>
 
 <file path=word/numbering.xml><?xml version="1.0" encoding="utf-8"?>
-<w:numbering xmlns:wpc="http://schemas.microsoft.com/office/word/2010/wordprocessingCanvas" xmlns:cx="http://schemas.microsoft.com/office/drawing/2014/chartex" xmlns:cx1="http://schemas.microsoft.com/office/drawing/2015/9/8/chartex" xmlns:cx2="http://schemas.microsoft.com/office/drawing/2015/10/21/chartex" xmlns:cx3="http://schemas.microsoft.com/office/drawing/2016/5/9/chartex" xmlns:cx4="http://schemas.microsoft.com/office/drawing/2016/5/10/chartex" xmlns:cx5="http://schemas.microsoft.com/office/drawing/2016/5/11/chartex" xmlns:cx6="http://schemas.microsoft.com/office/drawing/2016/5/12/chartex" xmlns:cx7="http://schemas.microsoft.com/office/drawing/2016/5/13/chartex" xmlns:cx8="http://schemas.microsoft.com/office/drawing/2016/5/14/chartex" xmlns:mc="http://schemas.openxmlformats.org/markup-compatibility/2006" xmlns:aink="http://schemas.microsoft.com/office/drawing/2016/ink" xmlns:am3d="http://schemas.microsoft.com/office/drawing/2017/model3d" xmlns:o="urn:schemas-microsoft-com:office:office" xmlns:oel="http://schemas.microsoft.com/office/2019/extlst" xmlns:r="http://schemas.openxmlformats.org/officeDocument/2006/relationships" xmlns:m="http://schemas.openxmlformats.org/officeDocument/2006/math" xmlns:v="urn:schemas-microsoft-com:vml" xmlns:wp14="http://schemas.microsoft.com/office/word/2010/wordprocessingDrawing" xmlns:wp="http://schemas.openxmlformats.org/drawingml/2006/wordprocessingDrawing" xmlns:w10="urn:schemas-microsoft-com:office:word" xmlns:w="http://schemas.openxmlformats.org/wordprocessingml/2006/main" xmlns:w14="http://schemas.microsoft.com/office/word/2010/wordml" xmlns:w15="http://schemas.microsoft.com/office/word/2012/wordml" xmlns:w16cex="http://schemas.microsoft.com/office/word/2018/wordml/cex" xmlns:w16cid="http://schemas.microsoft.com/office/word/2016/wordml/cid" xmlns:w16="http://schemas.microsoft.com/office/word/2018/wordml" xmlns:w16du="http://schemas.microsoft.com/office/word/2023/wordml/word16du" xmlns:w16sdtdh="http://schemas.microsoft.com/office/word/2020/wordml/sdtdatahash" xmlns:w16se="http://schemas.microsoft.com/office/word/2015/wordml/symex" xmlns:wpg="http://schemas.microsoft.com/office/word/2010/wordprocessingGroup" xmlns:wpi="http://schemas.microsoft.com/office/word/2010/wordprocessingInk" xmlns:wne="http://schemas.microsoft.com/office/word/2006/wordml" xmlns:wps="http://schemas.microsoft.com/office/word/2010/wordprocessingShape" mc:Ignorable="w14 w15 w16se w16cid w16 w16cex w16sdtdh w16du wp14">
+<w:numbering xmlns:wpc="http://schemas.microsoft.com/office/word/2010/wordprocessingCanvas" xmlns:cx="http://schemas.microsoft.com/office/drawing/2014/chartex" xmlns:cx1="http://schemas.microsoft.com/office/drawing/2015/9/8/chartex" xmlns:cx2="http://schemas.microsoft.com/office/drawing/2015/10/21/chartex" xmlns:cx3="http://schemas.microsoft.com/office/drawing/2016/5/9/chartex" xmlns:cx4="http://schemas.microsoft.com/office/drawing/2016/5/10/chartex" xmlns:cx5="http://schemas.microsoft.com/office/drawing/2016/5/11/chartex" xmlns:cx6="http://schemas.microsoft.com/office/drawing/2016/5/12/chartex" xmlns:cx7="http://schemas.microsoft.com/office/drawing/2016/5/13/chartex" xmlns:cx8="http://schemas.microsoft.com/office/drawing/2016/5/14/chartex" xmlns:mc="http://schemas.openxmlformats.org/markup-compatibility/2006" xmlns:aink="http://schemas.microsoft.com/office/drawing/2016/ink" xmlns:am3d="http://schemas.microsoft.com/office/drawing/2017/model3d" xmlns:o="urn:schemas-microsoft-com:office:office" xmlns:oel="http://schemas.microsoft.com/office/2019/extlst" xmlns:r="http://schemas.openxmlformats.org/officeDocument/2006/relationships" xmlns:m="http://schemas.openxmlformats.org/officeDocument/2006/math" xmlns:v="urn:schemas-microsoft-com:vml" xmlns:wp14="http://schemas.microsoft.com/office/word/2010/wordprocessingDrawing" xmlns:wp="http://schemas.openxmlformats.org/drawingml/2006/wordprocessingDrawing" xmlns:w10="urn:schemas-microsoft-com:office:word" xmlns:w="http://schemas.openxmlformats.org/wordprocessingml/2006/main" xmlns:w14="http://schemas.microsoft.com/office/word/2010/wordml" xmlns:w15="http://schemas.microsoft.com/office/word/2012/wordml" xmlns:w16cex="http://schemas.microsoft.com/office/word/2018/wordml/cex" xmlns:w16cid="http://schemas.microsoft.com/office/word/2016/wordml/cid" xmlns:w16="http://schemas.microsoft.com/office/word/2018/wordml" xmlns:w16sdtdh="http://schemas.microsoft.com/office/word/2020/wordml/sdtdatahash" xmlns:w16se="http://schemas.microsoft.com/office/word/2015/wordml/symex" xmlns:wpg="http://schemas.microsoft.com/office/word/2010/wordprocessingGroup" xmlns:wpi="http://schemas.microsoft.com/office/word/2010/wordprocessingInk" xmlns:wne="http://schemas.microsoft.com/office/word/2006/wordml" xmlns:wps="http://schemas.microsoft.com/office/word/2010/wordprocessingShape" mc:Ignorable="w14 w15 w16se w16cid w16 w16cex w16sdtdh wp14">
   <w:abstractNum w:abstractNumId="0" w15:restartNumberingAfterBreak="0">
     <w:nsid w:val="112F6C95"/>
     <w:multiLevelType w:val="multilevel"/>
@@ -3547,7 +2379,7 @@
 </file>
 
 <file path=word/styles.xml><?xml version="1.0" encoding="utf-8"?>
-<w:styles xmlns:mc="http://schemas.openxmlformats.org/markup-compatibility/2006" xmlns:r="http://schemas.openxmlformats.org/officeDocument/2006/relationships" xmlns:w="http://schemas.openxmlformats.org/wordprocessingml/2006/main" xmlns:w14="http://schemas.microsoft.com/office/word/2010/wordml" xmlns:w15="http://schemas.microsoft.com/office/word/2012/wordml" xmlns:w16cex="http://schemas.microsoft.com/office/word/2018/wordml/cex" xmlns:w16cid="http://schemas.microsoft.com/office/word/2016/wordml/cid" xmlns:w16="http://schemas.microsoft.com/office/word/2018/wordml" xmlns:w16du="http://schemas.microsoft.com/office/word/2023/wordml/word16du" xmlns:w16sdtdh="http://schemas.microsoft.com/office/word/2020/wordml/sdtdatahash" xmlns:w16se="http://schemas.microsoft.com/office/word/2015/wordml/symex" mc:Ignorable="w14 w15 w16se w16cid w16 w16cex w16sdtdh w16du">
+<w:styles xmlns:mc="http://schemas.openxmlformats.org/markup-compatibility/2006" xmlns:r="http://schemas.openxmlformats.org/officeDocument/2006/relationships" xmlns:w="http://schemas.openxmlformats.org/wordprocessingml/2006/main" xmlns:w14="http://schemas.microsoft.com/office/word/2010/wordml" xmlns:w15="http://schemas.microsoft.com/office/word/2012/wordml" xmlns:w16cex="http://schemas.microsoft.com/office/word/2018/wordml/cex" xmlns:w16cid="http://schemas.microsoft.com/office/word/2016/wordml/cid" xmlns:w16="http://schemas.microsoft.com/office/word/2018/wordml" xmlns:w16sdtdh="http://schemas.microsoft.com/office/word/2020/wordml/sdtdatahash" xmlns:w16se="http://schemas.microsoft.com/office/word/2015/wordml/symex" mc:Ignorable="w14 w15 w16se w16cid w16 w16cex w16sdtdh">
   <w:docDefaults>
     <w:rPrDefault>
       <w:rPr>
@@ -3949,6 +2781,7 @@
   <w:style w:type="character" w:default="1" w:styleId="a0">
     <w:name w:val="Default Paragraph Font"/>
     <w:uiPriority w:val="1"/>
+    <w:semiHidden/>
     <w:unhideWhenUsed/>
   </w:style>
   <w:style w:type="table" w:default="1" w:styleId="a1">

</xml_diff>